<commit_message>
Day for Input & Output Properties,Encapsulation
</commit_message>
<xml_diff>
--- a/Day 3.docx
+++ b/Day 3.docx
@@ -48,7 +48,25 @@
           <w:szCs w:val="36"/>
           <w:lang w:val="en-US"/>
         </w:rPr>
-        <w:t>Classes, viewProviders &amp; Interpolation</w:t>
+        <w:t xml:space="preserve">Classes, </w:t>
+      </w:r>
+      <w:proofErr w:type="spellStart"/>
+      <w:r>
+        <w:rPr>
+          <w:sz w:val="36"/>
+          <w:szCs w:val="36"/>
+          <w:lang w:val="en-US"/>
+        </w:rPr>
+        <w:t>viewProviders</w:t>
+      </w:r>
+      <w:proofErr w:type="spellEnd"/>
+      <w:r>
+        <w:rPr>
+          <w:sz w:val="36"/>
+          <w:szCs w:val="36"/>
+          <w:lang w:val="en-US"/>
+        </w:rPr>
+        <w:t xml:space="preserve"> &amp; Interpolation</w:t>
       </w:r>
     </w:p>
     <w:p>
@@ -136,20 +154,48 @@
         <w:rPr>
           <w:lang w:val="en-US"/>
         </w:rPr>
-        <w:t>Class of module is central government(modules rules will be get attached to every component)</w:t>
-      </w:r>
-    </w:p>
-    <w:p>
-      <w:pPr>
-        <w:rPr>
-          <w:lang w:val="en-US"/>
-        </w:rPr>
-      </w:pPr>
-      <w:r>
-        <w:rPr>
-          <w:lang w:val="en-US"/>
-        </w:rPr>
-        <w:t>Class of component is state government(component class will be just for component)</w:t>
+        <w:t xml:space="preserve">Class of module is central </w:t>
+      </w:r>
+      <w:proofErr w:type="gramStart"/>
+      <w:r>
+        <w:rPr>
+          <w:lang w:val="en-US"/>
+        </w:rPr>
+        <w:t>government(</w:t>
+      </w:r>
+      <w:proofErr w:type="gramEnd"/>
+      <w:r>
+        <w:rPr>
+          <w:lang w:val="en-US"/>
+        </w:rPr>
+        <w:t>modules rules will be get attached to every component)</w:t>
+      </w:r>
+    </w:p>
+    <w:p>
+      <w:pPr>
+        <w:rPr>
+          <w:lang w:val="en-US"/>
+        </w:rPr>
+      </w:pPr>
+      <w:r>
+        <w:rPr>
+          <w:lang w:val="en-US"/>
+        </w:rPr>
+        <w:t xml:space="preserve">Class of component is state </w:t>
+      </w:r>
+      <w:proofErr w:type="gramStart"/>
+      <w:r>
+        <w:rPr>
+          <w:lang w:val="en-US"/>
+        </w:rPr>
+        <w:t>government(</w:t>
+      </w:r>
+      <w:proofErr w:type="gramEnd"/>
+      <w:r>
+        <w:rPr>
+          <w:lang w:val="en-US"/>
+        </w:rPr>
+        <w:t>component class will be just for component)</w:t>
       </w:r>
     </w:p>
     <w:p>
@@ -354,7 +400,35 @@
         <w:rPr>
           <w:lang w:val="en-US"/>
         </w:rPr>
-        <w:t>Ex- On amazon website if payment class is module level then without doing payment order will be placed so instead they add payment received class on “confirmPayment.component.ts”</w:t>
+        <w:t xml:space="preserve">Ex- On amazon website if payment class is module level then without doing payment order will be placed so </w:t>
+      </w:r>
+      <w:proofErr w:type="gramStart"/>
+      <w:r>
+        <w:rPr>
+          <w:lang w:val="en-US"/>
+        </w:rPr>
+        <w:t>instead</w:t>
+      </w:r>
+      <w:proofErr w:type="gramEnd"/>
+      <w:r>
+        <w:rPr>
+          <w:lang w:val="en-US"/>
+        </w:rPr>
+        <w:t xml:space="preserve"> they add payment received class on “</w:t>
+      </w:r>
+      <w:proofErr w:type="spellStart"/>
+      <w:r>
+        <w:rPr>
+          <w:lang w:val="en-US"/>
+        </w:rPr>
+        <w:t>confirmPayment.component.ts</w:t>
+      </w:r>
+      <w:proofErr w:type="spellEnd"/>
+      <w:r>
+        <w:rPr>
+          <w:lang w:val="en-US"/>
+        </w:rPr>
+        <w:t>”</w:t>
       </w:r>
     </w:p>
     <w:p>
@@ -436,20 +510,42 @@
         <w:rPr>
           <w:lang w:val="en-US"/>
         </w:rPr>
-        <w:t>msg = new msg();  -&gt; This method is problematic because it takes different memory place</w:t>
-      </w:r>
-    </w:p>
-    <w:p>
-      <w:pPr>
-        <w:rPr>
-          <w:lang w:val="en-US"/>
-        </w:rPr>
-      </w:pPr>
-      <w:r>
-        <w:rPr>
-          <w:lang w:val="en-US"/>
-        </w:rPr>
-        <w:t>so we use following method so memory management will be automatic</w:t>
+        <w:t xml:space="preserve">msg = new </w:t>
+      </w:r>
+      <w:proofErr w:type="gramStart"/>
+      <w:r>
+        <w:rPr>
+          <w:lang w:val="en-US"/>
+        </w:rPr>
+        <w:t>msg(</w:t>
+      </w:r>
+      <w:proofErr w:type="gramEnd"/>
+      <w:r>
+        <w:rPr>
+          <w:lang w:val="en-US"/>
+        </w:rPr>
+        <w:t>);  -&gt; This method is problematic because it takes different memory place</w:t>
+      </w:r>
+    </w:p>
+    <w:p>
+      <w:pPr>
+        <w:rPr>
+          <w:lang w:val="en-US"/>
+        </w:rPr>
+      </w:pPr>
+      <w:proofErr w:type="gramStart"/>
+      <w:r>
+        <w:rPr>
+          <w:lang w:val="en-US"/>
+        </w:rPr>
+        <w:t>so</w:t>
+      </w:r>
+      <w:proofErr w:type="gramEnd"/>
+      <w:r>
+        <w:rPr>
+          <w:lang w:val="en-US"/>
+        </w:rPr>
+        <w:t xml:space="preserve"> we use following method so memory management will be automatic</w:t>
       </w:r>
     </w:p>
     <w:p>
@@ -459,41 +555,84 @@
           <w:lang w:val="en-US"/>
         </w:rPr>
       </w:pPr>
+      <w:proofErr w:type="gramStart"/>
       <w:r>
         <w:rPr>
           <w:color w:val="4472C4" w:themeColor="accent1"/>
           <w:lang w:val="en-US"/>
         </w:rPr>
-        <w:t>constructor(private obj:msg){</w:t>
-      </w:r>
-    </w:p>
-    <w:p>
-      <w:pPr>
+        <w:t>constructor(</w:t>
+      </w:r>
+      <w:proofErr w:type="gramEnd"/>
+      <w:r>
         <w:rPr>
           <w:color w:val="4472C4" w:themeColor="accent1"/>
           <w:lang w:val="en-US"/>
         </w:rPr>
-      </w:pPr>
+        <w:t xml:space="preserve">private </w:t>
+      </w:r>
+      <w:proofErr w:type="spellStart"/>
       <w:r>
         <w:rPr>
           <w:color w:val="4472C4" w:themeColor="accent1"/>
           <w:lang w:val="en-US"/>
         </w:rPr>
-        <w:t xml:space="preserve">  obj.show()     -&gt; Whatever its output will be shown</w:t>
-      </w:r>
-    </w:p>
-    <w:p>
-      <w:pPr>
+        <w:t>obj:msg</w:t>
+      </w:r>
+      <w:proofErr w:type="spellEnd"/>
+      <w:r>
         <w:rPr>
           <w:color w:val="4472C4" w:themeColor="accent1"/>
           <w:lang w:val="en-US"/>
         </w:rPr>
-      </w:pPr>
-      <w:r>
+        <w:t>){</w:t>
+      </w:r>
+    </w:p>
+    <w:p>
+      <w:pPr>
         <w:rPr>
           <w:color w:val="4472C4" w:themeColor="accent1"/>
           <w:lang w:val="en-US"/>
         </w:rPr>
+      </w:pPr>
+      <w:r>
+        <w:rPr>
+          <w:color w:val="4472C4" w:themeColor="accent1"/>
+          <w:lang w:val="en-US"/>
+        </w:rPr>
+        <w:t xml:space="preserve">  </w:t>
+      </w:r>
+      <w:proofErr w:type="spellStart"/>
+      <w:proofErr w:type="gramStart"/>
+      <w:r>
+        <w:rPr>
+          <w:color w:val="4472C4" w:themeColor="accent1"/>
+          <w:lang w:val="en-US"/>
+        </w:rPr>
+        <w:t>obj.show</w:t>
+      </w:r>
+      <w:proofErr w:type="spellEnd"/>
+      <w:proofErr w:type="gramEnd"/>
+      <w:r>
+        <w:rPr>
+          <w:color w:val="4472C4" w:themeColor="accent1"/>
+          <w:lang w:val="en-US"/>
+        </w:rPr>
+        <w:t>()     -&gt; Whatever its output will be shown</w:t>
+      </w:r>
+    </w:p>
+    <w:p>
+      <w:pPr>
+        <w:rPr>
+          <w:color w:val="4472C4" w:themeColor="accent1"/>
+          <w:lang w:val="en-US"/>
+        </w:rPr>
+      </w:pPr>
+      <w:r>
+        <w:rPr>
+          <w:color w:val="4472C4" w:themeColor="accent1"/>
+          <w:lang w:val="en-US"/>
+        </w:rPr>
         <w:t>}</w:t>
       </w:r>
     </w:p>
@@ -507,7 +646,21 @@
         <w:rPr>
           <w:lang w:val="en-US"/>
         </w:rPr>
-        <w:t>After calling its object constructor will automatically called.</w:t>
+        <w:t xml:space="preserve">After calling its object constructor will automatically </w:t>
+      </w:r>
+      <w:proofErr w:type="gramStart"/>
+      <w:r>
+        <w:rPr>
+          <w:lang w:val="en-US"/>
+        </w:rPr>
+        <w:t>called</w:t>
+      </w:r>
+      <w:proofErr w:type="gramEnd"/>
+      <w:r>
+        <w:rPr>
+          <w:lang w:val="en-US"/>
+        </w:rPr>
+        <w:t>.</w:t>
       </w:r>
     </w:p>
     <w:p>
@@ -542,7 +695,29 @@
         <w:rPr>
           <w:lang w:val="en-US"/>
         </w:rPr>
-        <w:t>Use View provider:[classname]</w:t>
+        <w:t xml:space="preserve">Use View </w:t>
+      </w:r>
+      <w:proofErr w:type="gramStart"/>
+      <w:r>
+        <w:rPr>
+          <w:lang w:val="en-US"/>
+        </w:rPr>
+        <w:t>provider:[</w:t>
+      </w:r>
+      <w:proofErr w:type="spellStart"/>
+      <w:proofErr w:type="gramEnd"/>
+      <w:r>
+        <w:rPr>
+          <w:lang w:val="en-US"/>
+        </w:rPr>
+        <w:t>classname</w:t>
+      </w:r>
+      <w:proofErr w:type="spellEnd"/>
+      <w:r>
+        <w:rPr>
+          <w:lang w:val="en-US"/>
+        </w:rPr>
+        <w:t>]</w:t>
       </w:r>
     </w:p>
     <w:p>
@@ -602,8 +777,22 @@
         <w:rPr>
           <w:lang w:val="en-US"/>
         </w:rPr>
-        <w:t>Whenever you want to use any class in component level then use viewProvider</w:t>
-      </w:r>
+        <w:t xml:space="preserve">Whenever you want to use any class in component level then use </w:t>
+      </w:r>
+      <w:proofErr w:type="spellStart"/>
+      <w:r>
+        <w:rPr>
+          <w:lang w:val="en-US"/>
+        </w:rPr>
+        <w:t>viewProvider</w:t>
+      </w:r>
+      <w:r>
+        <w:rPr>
+          <w:lang w:val="en-US"/>
+        </w:rPr>
+        <w:t>s</w:t>
+      </w:r>
+      <w:proofErr w:type="spellEnd"/>
     </w:p>
     <w:p>
       <w:pPr>
@@ -703,8 +892,16 @@
         <w:rPr>
           <w:lang w:val="en-US"/>
         </w:rPr>
-        <w:t>Whichever class I want to use it in component level should be placed in viewProviders</w:t>
-      </w:r>
+        <w:t xml:space="preserve">Whichever class I want to use it in component level should be placed in </w:t>
+      </w:r>
+      <w:proofErr w:type="spellStart"/>
+      <w:r>
+        <w:rPr>
+          <w:lang w:val="en-US"/>
+        </w:rPr>
+        <w:t>viewProviders</w:t>
+      </w:r>
+      <w:proofErr w:type="spellEnd"/>
     </w:p>
     <w:p>
       <w:pPr>
@@ -759,7 +956,21 @@
         <w:rPr>
           <w:lang w:val="en-US"/>
         </w:rPr>
-        <w:t>Complete viewProviders in following snapshot</w:t>
+        <w:t xml:space="preserve">Complete </w:t>
+      </w:r>
+      <w:proofErr w:type="spellStart"/>
+      <w:r>
+        <w:rPr>
+          <w:lang w:val="en-US"/>
+        </w:rPr>
+        <w:t>viewProviders</w:t>
+      </w:r>
+      <w:proofErr w:type="spellEnd"/>
+      <w:r>
+        <w:rPr>
+          <w:lang w:val="en-US"/>
+        </w:rPr>
+        <w:t xml:space="preserve"> in following snapshot</w:t>
       </w:r>
     </w:p>
     <w:p>
@@ -871,8 +1082,15 @@
     </w:p>
     <w:p>
       <w:r>
-        <w:t>Ex- this.changedate</w:t>
-      </w:r>
+        <w:t xml:space="preserve">Ex- </w:t>
+      </w:r>
+      <w:proofErr w:type="spellStart"/>
+      <w:proofErr w:type="gramStart"/>
+      <w:r>
+        <w:t>this.changedate</w:t>
+      </w:r>
+      <w:proofErr w:type="spellEnd"/>
+      <w:proofErr w:type="gramEnd"/>
     </w:p>
     <w:p/>
     <w:p>
@@ -895,7 +1113,15 @@
     </w:p>
     <w:p>
       <w:r>
-        <w:t>See whatever data is there in .ts file using it in html is called Interpolation.</w:t>
+        <w:t>See whatever data is there in .</w:t>
+      </w:r>
+      <w:proofErr w:type="spellStart"/>
+      <w:r>
+        <w:t>ts</w:t>
+      </w:r>
+      <w:proofErr w:type="spellEnd"/>
+      <w:r>
+        <w:t xml:space="preserve"> file using it in html is called Interpolation.</w:t>
       </w:r>
     </w:p>
     <w:p>
@@ -906,13 +1132,28 @@
     </w:p>
     <w:p>
       <w:r>
-        <w:t>In ts file</w:t>
-      </w:r>
-    </w:p>
-    <w:p>
-      <w:r>
-        <w:t>Methodname{</w:t>
-      </w:r>
+        <w:t xml:space="preserve">In </w:t>
+      </w:r>
+      <w:proofErr w:type="spellStart"/>
+      <w:r>
+        <w:t>ts</w:t>
+      </w:r>
+      <w:proofErr w:type="spellEnd"/>
+      <w:r>
+        <w:t xml:space="preserve"> file</w:t>
+      </w:r>
+    </w:p>
+    <w:p>
+      <w:proofErr w:type="spellStart"/>
+      <w:proofErr w:type="gramStart"/>
+      <w:r>
+        <w:t>Methodname</w:t>
+      </w:r>
+      <w:proofErr w:type="spellEnd"/>
+      <w:r>
+        <w:t>{</w:t>
+      </w:r>
+      <w:proofErr w:type="gramEnd"/>
     </w:p>
     <w:p>
       <w:r>
@@ -921,7 +1162,15 @@
     </w:p>
     <w:p>
       <w:r>
-        <w:t>City: ‘pune’</w:t>
+        <w:t>City: ‘</w:t>
+      </w:r>
+      <w:proofErr w:type="spellStart"/>
+      <w:r>
+        <w:t>pune</w:t>
+      </w:r>
+      <w:proofErr w:type="spellEnd"/>
+      <w:r>
+        <w:t>’</w:t>
       </w:r>
     </w:p>
     <w:p>
@@ -936,7 +1185,15 @@
     </w:p>
     <w:p>
       <w:r>
-        <w:t>My details are {{“telling my native:” +methodName}}</w:t>
+        <w:t>My details are {{“telling my native:” +</w:t>
+      </w:r>
+      <w:proofErr w:type="spellStart"/>
+      <w:r>
+        <w:t>methodName</w:t>
+      </w:r>
+      <w:proofErr w:type="spellEnd"/>
+      <w:r>
+        <w:t>}}</w:t>
       </w:r>
     </w:p>
     <w:p>
@@ -953,8 +1210,21 @@
       </w:r>
     </w:p>
     <w:p>
-      <w:r>
-        <w:t>Name : {{methodname.Name}}</w:t>
+      <w:proofErr w:type="gramStart"/>
+      <w:r>
+        <w:t>Name :</w:t>
+      </w:r>
+      <w:proofErr w:type="gramEnd"/>
+      <w:r>
+        <w:t xml:space="preserve"> {{</w:t>
+      </w:r>
+      <w:proofErr w:type="spellStart"/>
+      <w:r>
+        <w:t>methodname.Name</w:t>
+      </w:r>
+      <w:proofErr w:type="spellEnd"/>
+      <w:r>
+        <w:t>}}</w:t>
       </w:r>
     </w:p>
     <w:p/>
@@ -973,8 +1243,13 @@
     </w:p>
     <w:p>
       <w:r>
-        <w:t>Ex- in ts</w:t>
-      </w:r>
+        <w:t xml:space="preserve">Ex- in </w:t>
+      </w:r>
+      <w:proofErr w:type="spellStart"/>
+      <w:r>
+        <w:t>ts</w:t>
+      </w:r>
+      <w:proofErr w:type="spellEnd"/>
     </w:p>
     <w:p>
       <w:r>
@@ -1012,7 +1287,15 @@
     </w:p>
     <w:p>
       <w:r>
-        <w:t>{{methodname}}</w:t>
+        <w:t>{{</w:t>
+      </w:r>
+      <w:proofErr w:type="spellStart"/>
+      <w:r>
+        <w:t>methodname</w:t>
+      </w:r>
+      <w:proofErr w:type="spellEnd"/>
+      <w:r>
+        <w:t>}}</w:t>
       </w:r>
     </w:p>
     <w:p>
@@ -1042,13 +1325,22 @@
           <w:color w:val="FF0000"/>
           <w:lang w:val="en-US"/>
         </w:rPr>
-        <w:t xml:space="preserve"> available in Name for example</w:t>
-      </w:r>
+        <w:t xml:space="preserve"> available in Name for </w:t>
+      </w:r>
+      <w:proofErr w:type="gramStart"/>
       <w:r>
         <w:rPr>
           <w:color w:val="FF0000"/>
           <w:lang w:val="en-US"/>
         </w:rPr>
+        <w:t>example</w:t>
+      </w:r>
+      <w:proofErr w:type="gramEnd"/>
+      <w:r>
+        <w:rPr>
+          <w:color w:val="FF0000"/>
+          <w:lang w:val="en-US"/>
+        </w:rPr>
         <w:t xml:space="preserve"> then error handling can be done in interpolation</w:t>
       </w:r>
     </w:p>
@@ -1058,30 +1350,104 @@
           <w:lang w:val="en-US"/>
         </w:rPr>
       </w:pPr>
-      <w:r>
-        <w:rPr>
-          <w:lang w:val="en-US"/>
-        </w:rPr>
-        <w:t>Name : {{methodname &amp;&amp; methodname.name}}  -&gt; Like we use in gates if both true then output same concept in angular as well</w:t>
-      </w:r>
-    </w:p>
-    <w:p>
-      <w:pPr>
-        <w:rPr>
-          <w:lang w:val="en-US"/>
-        </w:rPr>
-      </w:pPr>
-      <w:r>
-        <w:rPr>
-          <w:lang w:val="en-US"/>
-        </w:rPr>
-        <w:t>Name: {{methodname ?.name</w:t>
-      </w:r>
-      <w:r>
-        <w:rPr>
-          <w:lang w:val="en-US"/>
-        </w:rPr>
-        <w:t xml:space="preserve"> : ‘No Data Available’</w:t>
+      <w:proofErr w:type="gramStart"/>
+      <w:r>
+        <w:rPr>
+          <w:lang w:val="en-US"/>
+        </w:rPr>
+        <w:t>Name :</w:t>
+      </w:r>
+      <w:proofErr w:type="gramEnd"/>
+      <w:r>
+        <w:rPr>
+          <w:lang w:val="en-US"/>
+        </w:rPr>
+        <w:t xml:space="preserve"> {{</w:t>
+      </w:r>
+      <w:proofErr w:type="spellStart"/>
+      <w:r>
+        <w:rPr>
+          <w:lang w:val="en-US"/>
+        </w:rPr>
+        <w:t>methodname</w:t>
+      </w:r>
+      <w:proofErr w:type="spellEnd"/>
+      <w:r>
+        <w:rPr>
+          <w:lang w:val="en-US"/>
+        </w:rPr>
+        <w:t xml:space="preserve"> </w:t>
+      </w:r>
+      <w:r>
+        <w:rPr>
+          <w:lang w:val="en-US"/>
+        </w:rPr>
+        <w:t xml:space="preserve"> &amp;&amp; </w:t>
+      </w:r>
+      <w:r>
+        <w:rPr>
+          <w:lang w:val="en-US"/>
+        </w:rPr>
+        <w:t xml:space="preserve"> </w:t>
+      </w:r>
+      <w:r>
+        <w:rPr>
+          <w:lang w:val="en-US"/>
+        </w:rPr>
+        <w:t>methodname.name}}  -&gt; Like we use in gates if both true then output same concept in angular as well</w:t>
+      </w:r>
+    </w:p>
+    <w:p>
+      <w:pPr>
+        <w:rPr>
+          <w:lang w:val="en-US"/>
+        </w:rPr>
+      </w:pPr>
+      <w:r>
+        <w:rPr>
+          <w:lang w:val="en-US"/>
+        </w:rPr>
+        <w:t>Name: {{</w:t>
+      </w:r>
+      <w:proofErr w:type="spellStart"/>
+      <w:proofErr w:type="gramStart"/>
+      <w:r>
+        <w:rPr>
+          <w:lang w:val="en-US"/>
+        </w:rPr>
+        <w:t>methodname</w:t>
+      </w:r>
+      <w:proofErr w:type="spellEnd"/>
+      <w:r>
+        <w:rPr>
+          <w:lang w:val="en-US"/>
+        </w:rPr>
+        <w:t xml:space="preserve"> ?</w:t>
+      </w:r>
+      <w:proofErr w:type="gramEnd"/>
+      <w:r>
+        <w:rPr>
+          <w:lang w:val="en-US"/>
+        </w:rPr>
+        <w:t>.name</w:t>
+      </w:r>
+      <w:r>
+        <w:rPr>
+          <w:lang w:val="en-US"/>
+        </w:rPr>
+        <w:t xml:space="preserve"> :</w:t>
+      </w:r>
+      <w:r>
+        <w:rPr>
+          <w:lang w:val="en-US"/>
+        </w:rPr>
+        <w:t xml:space="preserve"> </w:t>
+      </w:r>
+      <w:r>
+        <w:rPr>
+          <w:lang w:val="en-US"/>
+        </w:rPr>
+        <w:t xml:space="preserve"> ‘No Data Available’</w:t>
       </w:r>
       <w:r>
         <w:rPr>

</xml_diff>